<commit_message>
need to complete data transfer to Excel
</commit_message>
<xml_diff>
--- a/archive/DataPrep/ACT Math Sheets_v2_3_9_18/Absolute Values.docx
+++ b/archive/DataPrep/ACT Math Sheets_v2_3_9_18/Absolute Values.docx
@@ -376,15 +376,12 @@
     </w:p>
     <w:p>
       <w:pPr>
-        <w:pStyle w:val="ListParagraph"/>
-        <w:numPr>
-          <w:ilvl w:val="0"/>
-          <w:numId w:val="9"/>
-        </w:numPr>
         <w:rPr>
           <w:highlight w:val="yellow"/>
         </w:rPr>
       </w:pPr>
+      <w:bookmarkStart w:id="0" w:name="_GoBack"/>
+      <w:bookmarkEnd w:id="0"/>
       <w:r>
         <w:rPr>
           <w:highlight w:val="yellow"/>
@@ -878,8 +875,6 @@
       <w:r>
         <w:t>-2</w:t>
       </w:r>
-      <w:bookmarkStart w:id="0" w:name="_GoBack"/>
-      <w:bookmarkEnd w:id="0"/>
     </w:p>
     <w:p>
       <w:pPr>

</xml_diff>